<commit_message>
Tarea Energía y medio ambiente
</commit_message>
<xml_diff>
--- a/Energía y Medio Ambiente/Activity 4.docx
+++ b/Energía y Medio Ambiente/Activity 4.docx
@@ -1,6 +1,6 @@
 
 <file path=word/document.xml><?xml version="1.0" encoding="utf-8"?>
-<w:document xmlns:wpc="http://schemas.microsoft.com/office/word/2010/wordprocessingCanvas" xmlns:mc="http://schemas.openxmlformats.org/markup-compatibility/2006" xmlns:o="urn:schemas-microsoft-com:office:office" xmlns:r="http://schemas.openxmlformats.org/officeDocument/2006/relationships" xmlns:m="http://schemas.openxmlformats.org/officeDocument/2006/math" xmlns:v="urn:schemas-microsoft-com:vml" xmlns:wp14="http://schemas.microsoft.com/office/word/2010/wordprocessingDrawing" xmlns:wp="http://schemas.openxmlformats.org/drawingml/2006/wordprocessingDrawing" xmlns:w10="urn:schemas-microsoft-com:office:word" xmlns:w="http://schemas.openxmlformats.org/wordprocessingml/2006/main" xmlns:w14="http://schemas.microsoft.com/office/word/2010/wordml" xmlns:w15="http://schemas.microsoft.com/office/word/2012/wordml" xmlns:wpg="http://schemas.microsoft.com/office/word/2010/wordprocessingGroup" xmlns:wpi="http://schemas.microsoft.com/office/word/2010/wordprocessingInk" xmlns:wne="http://schemas.microsoft.com/office/word/2006/wordml" xmlns:wps="http://schemas.microsoft.com/office/word/2010/wordprocessingShape" mc:Ignorable="w14 w15 wp14">
+<w:document xmlns:wpc="http://schemas.microsoft.com/office/word/2010/wordprocessingCanvas" xmlns:cx="http://schemas.microsoft.com/office/drawing/2014/chartex" xmlns:mc="http://schemas.openxmlformats.org/markup-compatibility/2006" xmlns:o="urn:schemas-microsoft-com:office:office" xmlns:r="http://schemas.openxmlformats.org/officeDocument/2006/relationships" xmlns:m="http://schemas.openxmlformats.org/officeDocument/2006/math" xmlns:v="urn:schemas-microsoft-com:vml" xmlns:wp14="http://schemas.microsoft.com/office/word/2010/wordprocessingDrawing" xmlns:wp="http://schemas.openxmlformats.org/drawingml/2006/wordprocessingDrawing" xmlns:w10="urn:schemas-microsoft-com:office:word" xmlns:w="http://schemas.openxmlformats.org/wordprocessingml/2006/main" xmlns:w14="http://schemas.microsoft.com/office/word/2010/wordml" xmlns:w15="http://schemas.microsoft.com/office/word/2012/wordml" xmlns:w16se="http://schemas.microsoft.com/office/word/2015/wordml/symex" xmlns:wpg="http://schemas.microsoft.com/office/word/2010/wordprocessingGroup" xmlns:wpi="http://schemas.microsoft.com/office/word/2010/wordprocessingInk" xmlns:wne="http://schemas.microsoft.com/office/word/2006/wordml" xmlns:wps="http://schemas.microsoft.com/office/word/2010/wordprocessingShape" mc:Ignorable="w14 w15 w16se wp14">
   <w:body>
     <w:p>
       <w:pPr>
@@ -279,6 +279,12 @@
                 <w:lang w:val="en-US"/>
               </w:rPr>
             </w:pPr>
+            <w:r>
+              <w:rPr>
+                <w:lang w:val="en-US"/>
+              </w:rPr>
+              <w:t>48 W</w:t>
+            </w:r>
           </w:p>
         </w:tc>
         <w:tc>
@@ -291,6 +297,12 @@
                 <w:lang w:val="en-US"/>
               </w:rPr>
             </w:pPr>
+            <w:r>
+              <w:rPr>
+                <w:lang w:val="en-US"/>
+              </w:rPr>
+              <w:t>5</w:t>
+            </w:r>
           </w:p>
         </w:tc>
         <w:tc>
@@ -303,6 +315,12 @@
                 <w:lang w:val="en-US"/>
               </w:rPr>
             </w:pPr>
+            <w:r>
+              <w:rPr>
+                <w:lang w:val="en-US"/>
+              </w:rPr>
+              <w:t>240</w:t>
+            </w:r>
           </w:p>
         </w:tc>
         <w:tc>
@@ -315,6 +333,12 @@
                 <w:lang w:val="en-US"/>
               </w:rPr>
             </w:pPr>
+            <w:r>
+              <w:rPr>
+                <w:lang w:val="en-US"/>
+              </w:rPr>
+              <w:t>7200</w:t>
+            </w:r>
           </w:p>
         </w:tc>
       </w:tr>
@@ -351,16 +375,8 @@
               <w:rPr>
                 <w:lang w:val="en-US"/>
               </w:rPr>
-              <w:t>359/</w:t>
-            </w:r>
-            <w:proofErr w:type="spellStart"/>
-            <w:r>
-              <w:rPr>
-                <w:lang w:val="en-US"/>
-              </w:rPr>
-              <w:t>año</w:t>
-            </w:r>
-            <w:proofErr w:type="spellEnd"/>
+              <w:t xml:space="preserve">359 W </w:t>
+            </w:r>
           </w:p>
         </w:tc>
         <w:tc>
@@ -935,7 +951,7 @@
               <w:rPr>
                 <w:lang w:val="en-US"/>
               </w:rPr>
-              <w:t>000</w:t>
+              <w:t>0</w:t>
             </w:r>
             <w:r>
               <w:rPr>
@@ -1406,6 +1422,12 @@
                 <w:lang w:val="en-US"/>
               </w:rPr>
             </w:pPr>
+            <w:r>
+              <w:rPr>
+                <w:lang w:val="en-US"/>
+              </w:rPr>
+              <w:t>96407 W</w:t>
+            </w:r>
           </w:p>
         </w:tc>
         <w:tc>
@@ -1418,6 +1440,12 @@
                 <w:lang w:val="en-US"/>
               </w:rPr>
             </w:pPr>
+            <w:r>
+              <w:rPr>
+                <w:lang w:val="en-US"/>
+              </w:rPr>
+              <w:t>16.7258</w:t>
+            </w:r>
           </w:p>
         </w:tc>
         <w:tc>
@@ -1430,6 +1458,12 @@
                 <w:lang w:val="en-US"/>
               </w:rPr>
             </w:pPr>
+            <w:r>
+              <w:rPr>
+                <w:lang w:val="en-US"/>
+              </w:rPr>
+              <w:t>577.7479</w:t>
+            </w:r>
           </w:p>
         </w:tc>
         <w:tc>
@@ -1442,6 +1476,12 @@
                 <w:lang w:val="en-US"/>
               </w:rPr>
             </w:pPr>
+            <w:r>
+              <w:rPr>
+                <w:lang w:val="en-US"/>
+              </w:rPr>
+              <w:t>30832.4314</w:t>
+            </w:r>
           </w:p>
         </w:tc>
       </w:tr>
@@ -1545,13 +1585,6 @@
         </w:rPr>
         <w:t>Calculation of energy required to be produced by a solar system</w:t>
       </w:r>
-    </w:p>
-    <w:p>
-      <w:pPr>
-        <w:rPr>
-          <w:lang w:val="en-US"/>
-        </w:rPr>
-      </w:pPr>
     </w:p>
     <w:p>
       <w:pPr>
@@ -1756,6 +1789,503 @@
     </w:p>
     <w:p>
       <w:pPr>
+        <w:rPr>
+          <w:lang w:val="en-US"/>
+        </w:rPr>
+      </w:pPr>
+    </w:p>
+    <w:p>
+      <w:pPr>
+        <w:rPr>
+          <w:lang w:val="en-US"/>
+        </w:rPr>
+      </w:pPr>
+    </w:p>
+    <w:p>
+      <w:pPr>
+        <w:rPr>
+          <w:lang w:val="en-US"/>
+        </w:rPr>
+      </w:pPr>
+    </w:p>
+    <w:tbl>
+      <w:tblPr>
+        <w:tblStyle w:val="Tablaconcuadrcula"/>
+        <w:tblW w:w="0" w:type="auto"/>
+        <w:tblLook w:val="04A0" w:firstRow="1" w:lastRow="0" w:firstColumn="1" w:lastColumn="0" w:noHBand="0" w:noVBand="1"/>
+      </w:tblPr>
+      <w:tblGrid>
+        <w:gridCol w:w="4489"/>
+        <w:gridCol w:w="4489"/>
+      </w:tblGrid>
+      <w:tr>
+        <w:tc>
+          <w:tcPr>
+            <w:tcW w:w="4489" w:type="dxa"/>
+          </w:tcPr>
+          <w:p>
+            <w:pPr>
+              <w:rPr>
+                <w:b/>
+                <w:lang w:val="en-US"/>
+              </w:rPr>
+            </w:pPr>
+            <w:r>
+              <w:rPr>
+                <w:b/>
+                <w:lang w:val="en-US"/>
+              </w:rPr>
+              <w:lastRenderedPageBreak/>
+              <w:t>Application</w:t>
+            </w:r>
+          </w:p>
+        </w:tc>
+        <w:tc>
+          <w:tcPr>
+            <w:tcW w:w="4489" w:type="dxa"/>
+          </w:tcPr>
+          <w:p>
+            <w:pPr>
+              <w:rPr>
+                <w:b/>
+                <w:lang w:val="en-US"/>
+              </w:rPr>
+            </w:pPr>
+            <w:proofErr w:type="spellStart"/>
+            <w:r>
+              <w:rPr>
+                <w:b/>
+                <w:lang w:val="en-US"/>
+              </w:rPr>
+              <w:t>Kw-hr</w:t>
+            </w:r>
+            <w:proofErr w:type="spellEnd"/>
+            <w:r>
+              <w:rPr>
+                <w:b/>
+                <w:lang w:val="en-US"/>
+              </w:rPr>
+              <w:t>/day (89.5% Efficiency)</w:t>
+            </w:r>
+          </w:p>
+        </w:tc>
+      </w:tr>
+      <w:tr>
+        <w:tc>
+          <w:tcPr>
+            <w:tcW w:w="4489" w:type="dxa"/>
+          </w:tcPr>
+          <w:p>
+            <w:pPr>
+              <w:rPr>
+                <w:lang w:val="en-US"/>
+              </w:rPr>
+            </w:pPr>
+            <w:r>
+              <w:rPr>
+                <w:lang w:val="en-US"/>
+              </w:rPr>
+              <w:t>Lighting</w:t>
+            </w:r>
+          </w:p>
+        </w:tc>
+        <w:tc>
+          <w:tcPr>
+            <w:tcW w:w="4489" w:type="dxa"/>
+          </w:tcPr>
+          <w:p>
+            <w:pPr>
+              <w:rPr>
+                <w:lang w:val="en-US"/>
+              </w:rPr>
+            </w:pPr>
+            <w:r>
+              <w:rPr>
+                <w:lang w:val="en-US"/>
+              </w:rPr>
+              <w:t>214.8</w:t>
+            </w:r>
+          </w:p>
+        </w:tc>
+      </w:tr>
+      <w:tr>
+        <w:tc>
+          <w:tcPr>
+            <w:tcW w:w="4489" w:type="dxa"/>
+          </w:tcPr>
+          <w:p>
+            <w:pPr>
+              <w:rPr>
+                <w:lang w:val="en-US"/>
+              </w:rPr>
+            </w:pPr>
+            <w:r>
+              <w:rPr>
+                <w:lang w:val="en-US"/>
+              </w:rPr>
+              <w:t>Refrigerator</w:t>
+            </w:r>
+          </w:p>
+        </w:tc>
+        <w:tc>
+          <w:tcPr>
+            <w:tcW w:w="4489" w:type="dxa"/>
+          </w:tcPr>
+          <w:p>
+            <w:pPr>
+              <w:rPr>
+                <w:lang w:val="en-US"/>
+              </w:rPr>
+            </w:pPr>
+            <w:r>
+              <w:rPr>
+                <w:lang w:val="en-US"/>
+              </w:rPr>
+              <w:t>0.8924</w:t>
+            </w:r>
+          </w:p>
+        </w:tc>
+      </w:tr>
+      <w:tr>
+        <w:tc>
+          <w:tcPr>
+            <w:tcW w:w="4489" w:type="dxa"/>
+          </w:tcPr>
+          <w:p>
+            <w:pPr>
+              <w:rPr>
+                <w:lang w:val="en-US"/>
+              </w:rPr>
+            </w:pPr>
+            <w:r>
+              <w:rPr>
+                <w:lang w:val="en-US"/>
+              </w:rPr>
+              <w:t>Microwave oven</w:t>
+            </w:r>
+          </w:p>
+        </w:tc>
+        <w:tc>
+          <w:tcPr>
+            <w:tcW w:w="4489" w:type="dxa"/>
+          </w:tcPr>
+          <w:p>
+            <w:pPr>
+              <w:rPr>
+                <w:lang w:val="en-US"/>
+              </w:rPr>
+            </w:pPr>
+            <w:r>
+              <w:rPr>
+                <w:lang w:val="en-US"/>
+              </w:rPr>
+              <w:t>44.75</w:t>
+            </w:r>
+          </w:p>
+        </w:tc>
+      </w:tr>
+      <w:tr>
+        <w:tc>
+          <w:tcPr>
+            <w:tcW w:w="4489" w:type="dxa"/>
+          </w:tcPr>
+          <w:p>
+            <w:pPr>
+              <w:rPr>
+                <w:lang w:val="en-US"/>
+              </w:rPr>
+            </w:pPr>
+            <w:r>
+              <w:rPr>
+                <w:lang w:val="en-US"/>
+              </w:rPr>
+              <w:t>Stove</w:t>
+            </w:r>
+          </w:p>
+        </w:tc>
+        <w:tc>
+          <w:tcPr>
+            <w:tcW w:w="4489" w:type="dxa"/>
+          </w:tcPr>
+          <w:p>
+            <w:pPr>
+              <w:rPr>
+                <w:lang w:val="en-US"/>
+              </w:rPr>
+            </w:pPr>
+            <w:r>
+              <w:rPr>
+                <w:lang w:val="en-US"/>
+              </w:rPr>
+              <w:t>29.535</w:t>
+            </w:r>
+          </w:p>
+        </w:tc>
+      </w:tr>
+      <w:tr>
+        <w:tc>
+          <w:tcPr>
+            <w:tcW w:w="4489" w:type="dxa"/>
+          </w:tcPr>
+          <w:p>
+            <w:pPr>
+              <w:rPr>
+                <w:lang w:val="en-US"/>
+              </w:rPr>
+            </w:pPr>
+            <w:r>
+              <w:rPr>
+                <w:lang w:val="en-US"/>
+              </w:rPr>
+              <w:t>TV´s</w:t>
+            </w:r>
+          </w:p>
+        </w:tc>
+        <w:tc>
+          <w:tcPr>
+            <w:tcW w:w="4489" w:type="dxa"/>
+          </w:tcPr>
+          <w:p>
+            <w:pPr>
+              <w:rPr>
+                <w:lang w:val="en-US"/>
+              </w:rPr>
+            </w:pPr>
+            <w:r>
+              <w:rPr>
+                <w:lang w:val="en-US"/>
+              </w:rPr>
+              <w:t>71.6</w:t>
+            </w:r>
+          </w:p>
+        </w:tc>
+      </w:tr>
+      <w:tr>
+        <w:tc>
+          <w:tcPr>
+            <w:tcW w:w="4489" w:type="dxa"/>
+          </w:tcPr>
+          <w:p>
+            <w:pPr>
+              <w:rPr>
+                <w:lang w:val="en-US"/>
+              </w:rPr>
+            </w:pPr>
+            <w:r>
+              <w:rPr>
+                <w:lang w:val="en-US"/>
+              </w:rPr>
+              <w:t>Computer</w:t>
+            </w:r>
+          </w:p>
+        </w:tc>
+        <w:tc>
+          <w:tcPr>
+            <w:tcW w:w="4489" w:type="dxa"/>
+          </w:tcPr>
+          <w:p>
+            <w:pPr>
+              <w:rPr>
+                <w:lang w:val="en-US"/>
+              </w:rPr>
+            </w:pPr>
+            <w:r>
+              <w:rPr>
+                <w:lang w:val="en-US"/>
+              </w:rPr>
+              <w:t>115.9025</w:t>
+            </w:r>
+          </w:p>
+        </w:tc>
+      </w:tr>
+      <w:tr>
+        <w:tc>
+          <w:tcPr>
+            <w:tcW w:w="4489" w:type="dxa"/>
+          </w:tcPr>
+          <w:p>
+            <w:pPr>
+              <w:rPr>
+                <w:lang w:val="en-US"/>
+              </w:rPr>
+            </w:pPr>
+            <w:r>
+              <w:rPr>
+                <w:lang w:val="en-US"/>
+              </w:rPr>
+              <w:t>Cellphone</w:t>
+            </w:r>
+          </w:p>
+        </w:tc>
+        <w:tc>
+          <w:tcPr>
+            <w:tcW w:w="4489" w:type="dxa"/>
+          </w:tcPr>
+          <w:p>
+            <w:pPr>
+              <w:rPr>
+                <w:lang w:val="en-US"/>
+              </w:rPr>
+            </w:pPr>
+            <w:r>
+              <w:rPr>
+                <w:lang w:val="en-US"/>
+              </w:rPr>
+              <w:t>20.1777</w:t>
+            </w:r>
+          </w:p>
+        </w:tc>
+      </w:tr>
+      <w:tr>
+        <w:tc>
+          <w:tcPr>
+            <w:tcW w:w="4489" w:type="dxa"/>
+          </w:tcPr>
+          <w:p>
+            <w:pPr>
+              <w:rPr>
+                <w:lang w:val="en-US"/>
+              </w:rPr>
+            </w:pPr>
+            <w:r>
+              <w:rPr>
+                <w:lang w:val="en-US"/>
+              </w:rPr>
+              <w:t>Tablet</w:t>
+            </w:r>
+          </w:p>
+        </w:tc>
+        <w:tc>
+          <w:tcPr>
+            <w:tcW w:w="4489" w:type="dxa"/>
+          </w:tcPr>
+          <w:p>
+            <w:pPr>
+              <w:rPr>
+                <w:lang w:val="en-US"/>
+              </w:rPr>
+            </w:pPr>
+            <w:r>
+              <w:rPr>
+                <w:lang w:val="en-US"/>
+              </w:rPr>
+              <w:t>19.1709</w:t>
+            </w:r>
+          </w:p>
+        </w:tc>
+      </w:tr>
+      <w:tr>
+        <w:tc>
+          <w:tcPr>
+            <w:tcW w:w="4489" w:type="dxa"/>
+          </w:tcPr>
+          <w:p>
+            <w:pPr>
+              <w:rPr>
+                <w:lang w:val="en-US"/>
+              </w:rPr>
+            </w:pPr>
+            <w:r>
+              <w:rPr>
+                <w:lang w:val="en-US"/>
+              </w:rPr>
+              <w:t>Laundry machine</w:t>
+            </w:r>
+          </w:p>
+        </w:tc>
+        <w:tc>
+          <w:tcPr>
+            <w:tcW w:w="4489" w:type="dxa"/>
+          </w:tcPr>
+          <w:p>
+            <w:pPr>
+              <w:rPr>
+                <w:lang w:val="en-US"/>
+              </w:rPr>
+            </w:pPr>
+            <w:r>
+              <w:rPr>
+                <w:lang w:val="en-US"/>
+              </w:rPr>
+              <w:t>0.25570</w:t>
+            </w:r>
+          </w:p>
+        </w:tc>
+      </w:tr>
+      <w:tr>
+        <w:tc>
+          <w:tcPr>
+            <w:tcW w:w="4489" w:type="dxa"/>
+          </w:tcPr>
+          <w:p>
+            <w:pPr>
+              <w:rPr>
+                <w:lang w:val="en-US"/>
+              </w:rPr>
+            </w:pPr>
+          </w:p>
+        </w:tc>
+        <w:tc>
+          <w:tcPr>
+            <w:tcW w:w="4489" w:type="dxa"/>
+          </w:tcPr>
+          <w:p>
+            <w:pPr>
+              <w:rPr>
+                <w:lang w:val="en-US"/>
+              </w:rPr>
+            </w:pPr>
+          </w:p>
+        </w:tc>
+      </w:tr>
+      <w:tr>
+        <w:tc>
+          <w:tcPr>
+            <w:tcW w:w="4489" w:type="dxa"/>
+          </w:tcPr>
+          <w:p>
+            <w:pPr>
+              <w:rPr>
+                <w:lang w:val="en-US"/>
+              </w:rPr>
+            </w:pPr>
+            <w:r>
+              <w:rPr>
+                <w:lang w:val="en-US"/>
+              </w:rPr>
+              <w:t>TOTAL</w:t>
+            </w:r>
+          </w:p>
+        </w:tc>
+        <w:tc>
+          <w:tcPr>
+            <w:tcW w:w="4489" w:type="dxa"/>
+          </w:tcPr>
+          <w:p>
+            <w:pPr>
+              <w:rPr>
+                <w:lang w:val="en-US"/>
+              </w:rPr>
+            </w:pPr>
+            <w:r>
+              <w:rPr>
+                <w:lang w:val="en-US"/>
+              </w:rPr>
+              <w:t>517.0842</w:t>
+            </w:r>
+          </w:p>
+        </w:tc>
+      </w:tr>
+    </w:tbl>
+    <w:p>
+      <w:pPr>
+        <w:rPr>
+          <w:lang w:val="en-US"/>
+        </w:rPr>
+      </w:pPr>
+    </w:p>
+    <w:p>
+      <w:pPr>
         <w:pStyle w:val="Prrafodelista"/>
         <w:numPr>
           <w:ilvl w:val="0"/>
@@ -1783,7 +2313,21 @@
         <w:rPr>
           <w:lang w:val="en-US"/>
         </w:rPr>
-        <w:t xml:space="preserve"> system to an specific location</w:t>
+        <w:t xml:space="preserve"> system to </w:t>
+      </w:r>
+      <w:proofErr w:type="gramStart"/>
+      <w:r>
+        <w:rPr>
+          <w:lang w:val="en-US"/>
+        </w:rPr>
+        <w:t>an</w:t>
+      </w:r>
+      <w:proofErr w:type="gramEnd"/>
+      <w:r>
+        <w:rPr>
+          <w:lang w:val="en-US"/>
+        </w:rPr>
+        <w:t xml:space="preserve"> specific location</w:t>
       </w:r>
     </w:p>
     <w:p>
@@ -1796,7 +2340,6 @@
         <w:rPr>
           <w:lang w:val="en-US"/>
         </w:rPr>
-        <w:lastRenderedPageBreak/>
         <w:t>Use the</w:t>
       </w:r>
       <w:r>
@@ -1954,8 +2497,6 @@
         </w:rPr>
         <w:t>00 per kW (residential rates), what would be the cost of your system?</w:t>
       </w:r>
-      <w:bookmarkStart w:id="0" w:name="_GoBack"/>
-      <w:bookmarkEnd w:id="0"/>
     </w:p>
     <w:p>
       <w:pPr>
@@ -1967,6 +2508,13 @@
         <w:rPr>
           <w:lang w:val="en-US"/>
         </w:rPr>
+        <w:br w:type="page"/>
+      </w:r>
+      <w:r>
+        <w:rPr>
+          <w:lang w:val="en-US"/>
+        </w:rPr>
+        <w:lastRenderedPageBreak/>
         <w:br w:type="page"/>
       </w:r>
     </w:p>
@@ -26244,6 +26792,7 @@
                 <w:sz w:val="16"/>
               </w:rPr>
             </w:pPr>
+            <w:bookmarkStart w:id="0" w:name="_GoBack" w:colFirst="0" w:colLast="16"/>
             <w:r>
               <w:rPr>
                 <w:rFonts w:ascii="Times New Roman" w:hAnsi="Times New Roman"/>
@@ -26879,6 +27428,7 @@
           </w:p>
         </w:tc>
       </w:tr>
+      <w:bookmarkEnd w:id="0"/>
       <w:tr>
         <w:trPr>
           <w:cantSplit/>
@@ -44961,7 +45511,7 @@
 </file>
 
 <file path=word/numbering.xml><?xml version="1.0" encoding="utf-8"?>
-<w:numbering xmlns:wpc="http://schemas.microsoft.com/office/word/2010/wordprocessingCanvas" xmlns:mc="http://schemas.openxmlformats.org/markup-compatibility/2006" xmlns:o="urn:schemas-microsoft-com:office:office" xmlns:r="http://schemas.openxmlformats.org/officeDocument/2006/relationships" xmlns:m="http://schemas.openxmlformats.org/officeDocument/2006/math" xmlns:v="urn:schemas-microsoft-com:vml" xmlns:wp14="http://schemas.microsoft.com/office/word/2010/wordprocessingDrawing" xmlns:wp="http://schemas.openxmlformats.org/drawingml/2006/wordprocessingDrawing" xmlns:w10="urn:schemas-microsoft-com:office:word" xmlns:w="http://schemas.openxmlformats.org/wordprocessingml/2006/main" xmlns:w14="http://schemas.microsoft.com/office/word/2010/wordml" xmlns:w15="http://schemas.microsoft.com/office/word/2012/wordml" xmlns:wpg="http://schemas.microsoft.com/office/word/2010/wordprocessingGroup" xmlns:wpi="http://schemas.microsoft.com/office/word/2010/wordprocessingInk" xmlns:wne="http://schemas.microsoft.com/office/word/2006/wordml" xmlns:wps="http://schemas.microsoft.com/office/word/2010/wordprocessingShape" mc:Ignorable="w14 w15 wp14">
+<w:numbering xmlns:wpc="http://schemas.microsoft.com/office/word/2010/wordprocessingCanvas" xmlns:cx="http://schemas.microsoft.com/office/drawing/2014/chartex" xmlns:mc="http://schemas.openxmlformats.org/markup-compatibility/2006" xmlns:o="urn:schemas-microsoft-com:office:office" xmlns:r="http://schemas.openxmlformats.org/officeDocument/2006/relationships" xmlns:m="http://schemas.openxmlformats.org/officeDocument/2006/math" xmlns:v="urn:schemas-microsoft-com:vml" xmlns:wp14="http://schemas.microsoft.com/office/word/2010/wordprocessingDrawing" xmlns:wp="http://schemas.openxmlformats.org/drawingml/2006/wordprocessingDrawing" xmlns:w10="urn:schemas-microsoft-com:office:word" xmlns:w="http://schemas.openxmlformats.org/wordprocessingml/2006/main" xmlns:w14="http://schemas.microsoft.com/office/word/2010/wordml" xmlns:w15="http://schemas.microsoft.com/office/word/2012/wordml" xmlns:w16se="http://schemas.microsoft.com/office/word/2015/wordml/symex" xmlns:wpg="http://schemas.microsoft.com/office/word/2010/wordprocessingGroup" xmlns:wpi="http://schemas.microsoft.com/office/word/2010/wordprocessingInk" xmlns:wne="http://schemas.microsoft.com/office/word/2006/wordml" xmlns:wps="http://schemas.microsoft.com/office/word/2010/wordprocessingShape" mc:Ignorable="w14 w15 w16se wp14">
   <w:abstractNum w:abstractNumId="0" w15:restartNumberingAfterBreak="0">
     <w:nsid w:val="6A8D5EF7"/>
     <w:multiLevelType w:val="hybridMultilevel"/>
@@ -45150,7 +45700,7 @@
 </file>
 
 <file path=word/styles.xml><?xml version="1.0" encoding="utf-8"?>
-<w:styles xmlns:mc="http://schemas.openxmlformats.org/markup-compatibility/2006" xmlns:r="http://schemas.openxmlformats.org/officeDocument/2006/relationships" xmlns:w="http://schemas.openxmlformats.org/wordprocessingml/2006/main" xmlns:w14="http://schemas.microsoft.com/office/word/2010/wordml" xmlns:w15="http://schemas.microsoft.com/office/word/2012/wordml" mc:Ignorable="w14 w15">
+<w:styles xmlns:mc="http://schemas.openxmlformats.org/markup-compatibility/2006" xmlns:r="http://schemas.openxmlformats.org/officeDocument/2006/relationships" xmlns:w="http://schemas.openxmlformats.org/wordprocessingml/2006/main" xmlns:w14="http://schemas.microsoft.com/office/word/2010/wordml" xmlns:w15="http://schemas.microsoft.com/office/word/2012/wordml" xmlns:w16se="http://schemas.microsoft.com/office/word/2015/wordml/symex" mc:Ignorable="w14 w15 w16se">
   <w:docDefaults>
     <w:rPrDefault>
       <w:rPr>
@@ -45900,7 +46450,7 @@
 </file>
 
 <file path=customXml/itemProps1.xml><?xml version="1.0" encoding="utf-8"?>
-<ds:datastoreItem xmlns:ds="http://schemas.openxmlformats.org/officeDocument/2006/customXml" ds:itemID="{70E0612D-70D2-46A8-83C9-FDEE32CC170A}">
+<ds:datastoreItem xmlns:ds="http://schemas.openxmlformats.org/officeDocument/2006/customXml" ds:itemID="{8C26EA3D-4734-4259-A7AD-55FC00C2AE13}">
   <ds:schemaRefs>
     <ds:schemaRef ds:uri="http://schemas.openxmlformats.org/officeDocument/2006/bibliography"/>
   </ds:schemaRefs>

</xml_diff>